<commit_message>
Kiber - 7.b tétel hozzáadva
</commit_message>
<xml_diff>
--- a/Kiberbiztonság szakirány/7.b - Microsoft, IBM - Felhasználó- és hozzáférés menedzsment.docx
+++ b/Kiberbiztonság szakirány/7.b - Microsoft, IBM - Felhasználó- és hozzáférés menedzsment.docx
@@ -6,11 +6,6 @@
       <w:pPr>
         <w:pStyle w:val="Cmsor1"/>
         <w:rPr>
-          <w:rFonts w:ascii="Arial" w:hAnsi="Arial" w:cs="Arial"/>
-          <w:b/>
-          <w:noProof w:val="0"/>
-          <w:sz w:val="22"/>
-          <w:szCs w:val="22"/>
           <w:lang w:val="hu-HU"/>
         </w:rPr>
       </w:pPr>
@@ -43,6 +38,546 @@
         <w:t>Vesse össze a Microsoft és az IBM által nyújtott eszközöket felhasználó- és hozzáférés menedzsment szemszögből!</w:t>
       </w:r>
     </w:p>
+    <w:p>
+      <w:pPr>
+        <w:pStyle w:val="Cmsor1"/>
+      </w:pPr>
+      <w:r>
+        <w:t>Problémák</w:t>
+      </w:r>
+    </w:p>
+    <w:p>
+      <w:pPr>
+        <w:pStyle w:val="Listaszerbekezds"/>
+        <w:numPr>
+          <w:ilvl w:val="0"/>
+          <w:numId w:val="1"/>
+        </w:numPr>
+      </w:pPr>
+      <w:r>
+        <w:t>Jelszórendszer megkerülhető (Nincs bejelentkezés azonosítás)</w:t>
+      </w:r>
+    </w:p>
+    <w:p>
+      <w:pPr>
+        <w:pStyle w:val="Listaszerbekezds"/>
+        <w:numPr>
+          <w:ilvl w:val="0"/>
+          <w:numId w:val="1"/>
+        </w:numPr>
+      </w:pPr>
+      <w:r>
+        <w:t>Üres jelszó</w:t>
+      </w:r>
+    </w:p>
+    <w:p>
+      <w:pPr>
+        <w:pStyle w:val="Listaszerbekezds"/>
+        <w:numPr>
+          <w:ilvl w:val="0"/>
+          <w:numId w:val="1"/>
+        </w:numPr>
+      </w:pPr>
+      <w:r>
+        <w:t>Gyenge jelszavak, ezek feltörhetőek.</w:t>
+      </w:r>
+    </w:p>
+    <w:p>
+      <w:pPr>
+        <w:pStyle w:val="Listaszerbekezds"/>
+        <w:numPr>
+          <w:ilvl w:val="0"/>
+          <w:numId w:val="1"/>
+        </w:numPr>
+      </w:pPr>
+      <w:r>
+        <w:t>Nem megfelelően kezelt jelszavak</w:t>
+      </w:r>
+    </w:p>
+    <w:p>
+      <w:pPr>
+        <w:pStyle w:val="Listaszerbekezds"/>
+        <w:numPr>
+          <w:ilvl w:val="0"/>
+          <w:numId w:val="1"/>
+        </w:numPr>
+      </w:pPr>
+      <w:r>
+        <w:t>Jelszókezelés nincs szabályozva</w:t>
+      </w:r>
+    </w:p>
+    <w:p>
+      <w:pPr>
+        <w:pStyle w:val="Listaszerbekezds"/>
+        <w:numPr>
+          <w:ilvl w:val="0"/>
+          <w:numId w:val="1"/>
+        </w:numPr>
+      </w:pPr>
+      <w:r>
+        <w:t>Nem biztonságos alkalmazások (Nincs titkosítás beépítve)</w:t>
+      </w:r>
+    </w:p>
+    <w:p>
+      <w:pPr>
+        <w:pStyle w:val="Listaszerbekezds"/>
+        <w:numPr>
+          <w:ilvl w:val="0"/>
+          <w:numId w:val="1"/>
+        </w:numPr>
+      </w:pPr>
+      <w:r>
+        <w:t>Szoftver hibák</w:t>
+      </w:r>
+    </w:p>
+    <w:p>
+      <w:pPr>
+        <w:pStyle w:val="Listaszerbekezds"/>
+        <w:numPr>
+          <w:ilvl w:val="0"/>
+          <w:numId w:val="1"/>
+        </w:numPr>
+      </w:pPr>
+      <w:r>
+        <w:t>Konfigurálási hibák (szoftverfrissítések, emberi tévedések)</w:t>
+      </w:r>
+    </w:p>
+    <w:p>
+      <w:pPr>
+        <w:pStyle w:val="Listaszerbekezds"/>
+        <w:numPr>
+          <w:ilvl w:val="1"/>
+          <w:numId w:val="1"/>
+        </w:numPr>
+      </w:pPr>
+      <w:r>
+        <w:t>Megoldás: Integrált jogosultság kezelés</w:t>
+      </w:r>
+    </w:p>
+    <w:p>
+      <w:pPr>
+        <w:pStyle w:val="Cmsor1"/>
+      </w:pPr>
+      <w:r>
+        <w:t>Identity</w:t>
+      </w:r>
+    </w:p>
+    <w:p>
+      <w:pPr>
+        <w:pStyle w:val="Listaszerbekezds"/>
+        <w:numPr>
+          <w:ilvl w:val="0"/>
+          <w:numId w:val="1"/>
+        </w:numPr>
+      </w:pPr>
+      <w:r>
+        <w:t>Öntudat, identitás</w:t>
+      </w:r>
+    </w:p>
+    <w:p>
+      <w:pPr>
+        <w:pStyle w:val="Listaszerbekezds"/>
+        <w:numPr>
+          <w:ilvl w:val="0"/>
+          <w:numId w:val="1"/>
+        </w:numPr>
+      </w:pPr>
+      <w:r>
+        <w:t>Hitelesítési információk olyan csoportja, amik a rendszer egy adott egyedét egyértelműen meghatározzák.</w:t>
+      </w:r>
+    </w:p>
+    <w:p>
+      <w:pPr>
+        <w:pStyle w:val="Cmsor1"/>
+      </w:pPr>
+      <w:r>
+        <w:t>User provisioning</w:t>
+      </w:r>
+    </w:p>
+    <w:p>
+      <w:pPr>
+        <w:pStyle w:val="Listaszerbekezds"/>
+        <w:numPr>
+          <w:ilvl w:val="0"/>
+          <w:numId w:val="1"/>
+        </w:numPr>
+      </w:pPr>
+      <w:r>
+        <w:t>Felkészülés, szolgáltatás</w:t>
+      </w:r>
+    </w:p>
+    <w:p>
+      <w:pPr>
+        <w:pStyle w:val="Listaszerbekezds"/>
+        <w:numPr>
+          <w:ilvl w:val="0"/>
+          <w:numId w:val="1"/>
+        </w:numPr>
+      </w:pPr>
+      <w:r>
+        <w:t>Felhasználói fiókok létrehozása és jogosultságaik beállítása cél erőforrásokon.</w:t>
+      </w:r>
+    </w:p>
+    <w:p>
+      <w:pPr>
+        <w:pStyle w:val="Cmsor1"/>
+      </w:pPr>
+      <w:r>
+        <w:t>IBM központ felhasználó menedzsment = IBM Tivoli</w:t>
+      </w:r>
+    </w:p>
+    <w:p>
+      <w:pPr>
+        <w:pStyle w:val="Listaszerbekezds"/>
+        <w:numPr>
+          <w:ilvl w:val="0"/>
+          <w:numId w:val="1"/>
+        </w:numPr>
+      </w:pPr>
+      <w:r>
+        <w:t>A felhasználók a rendszerrel kapcsolatos jogosultságainak kezelése.</w:t>
+      </w:r>
+    </w:p>
+    <w:p>
+      <w:pPr>
+        <w:pStyle w:val="Listaszerbekezds"/>
+        <w:numPr>
+          <w:ilvl w:val="0"/>
+          <w:numId w:val="1"/>
+        </w:numPr>
+      </w:pPr>
+      <w:r>
+        <w:t>A szervezetbe történő belépéstől a kilépésig.</w:t>
+      </w:r>
+    </w:p>
+    <w:p>
+      <w:pPr>
+        <w:pStyle w:val="Listaszerbekezds"/>
+        <w:numPr>
+          <w:ilvl w:val="0"/>
+          <w:numId w:val="1"/>
+        </w:numPr>
+      </w:pPr>
+      <w:r>
+        <w:t>Előnyei:</w:t>
+      </w:r>
+    </w:p>
+    <w:p>
+      <w:pPr>
+        <w:pStyle w:val="Listaszerbekezds"/>
+        <w:numPr>
+          <w:ilvl w:val="1"/>
+          <w:numId w:val="1"/>
+        </w:numPr>
+      </w:pPr>
+      <w:r>
+        <w:t>A felhasználók csak olyan alkalmazásokat, adatokat érhetnek el, amikhez joguk van.</w:t>
+      </w:r>
+    </w:p>
+    <w:p>
+      <w:pPr>
+        <w:pStyle w:val="Listaszerbekezds"/>
+        <w:numPr>
+          <w:ilvl w:val="1"/>
+          <w:numId w:val="1"/>
+        </w:numPr>
+      </w:pPr>
+      <w:r>
+        <w:t>A jogosultságok menedzselése folyamatosan és centralizált.</w:t>
+      </w:r>
+    </w:p>
+    <w:p>
+      <w:pPr>
+        <w:pStyle w:val="Listaszerbekezds"/>
+        <w:numPr>
+          <w:ilvl w:val="1"/>
+          <w:numId w:val="1"/>
+        </w:numPr>
+      </w:pPr>
+      <w:r>
+        <w:t>A jogosultságot központilag azonnal le lehet tiltani, ha szükséges.</w:t>
+      </w:r>
+    </w:p>
+    <w:p>
+      <w:pPr>
+        <w:pStyle w:val="Cmsor1"/>
+      </w:pPr>
+      <w:r>
+        <w:t>Integrált jogosultság kezelés</w:t>
+      </w:r>
+    </w:p>
+    <w:p>
+      <w:pPr>
+        <w:pStyle w:val="Listaszerbekezds"/>
+        <w:numPr>
+          <w:ilvl w:val="0"/>
+          <w:numId w:val="1"/>
+        </w:numPr>
+      </w:pPr>
+      <w:r>
+        <w:t>A felhasználók a jogosultságuk szerint különböző felhasználói azonosítókkal és jelszavakkal elérhető más rendszereket, alkalmazásokat, adatokat egy központi jelszóval elérik.</w:t>
+      </w:r>
+    </w:p>
+    <w:p>
+      <w:pPr>
+        <w:pStyle w:val="Listaszerbekezds"/>
+        <w:numPr>
+          <w:ilvl w:val="0"/>
+          <w:numId w:val="1"/>
+        </w:numPr>
+      </w:pPr>
+      <w:r>
+        <w:t>Képes a más rendszerek, alkalmazások, adatok eléréséhez szükséges jelszavak automatikus generálására, a bejelentkezési és azonosítási folyamatok elvégzésére.</w:t>
+      </w:r>
+    </w:p>
+    <w:p>
+      <w:pPr>
+        <w:pStyle w:val="Listaszerbekezds"/>
+        <w:numPr>
+          <w:ilvl w:val="0"/>
+          <w:numId w:val="1"/>
+        </w:numPr>
+      </w:pPr>
+      <w:r>
+        <w:t>Előnyei:</w:t>
+      </w:r>
+    </w:p>
+    <w:p>
+      <w:pPr>
+        <w:pStyle w:val="Listaszerbekezds"/>
+        <w:numPr>
+          <w:ilvl w:val="1"/>
+          <w:numId w:val="1"/>
+        </w:numPr>
+      </w:pPr>
+      <w:r>
+        <w:t>Csak egy jelszóval tud belépni a felhasználó.</w:t>
+      </w:r>
+    </w:p>
+    <w:p>
+      <w:pPr>
+        <w:pStyle w:val="Listaszerbekezds"/>
+        <w:numPr>
+          <w:ilvl w:val="1"/>
+          <w:numId w:val="1"/>
+        </w:numPr>
+      </w:pPr>
+      <w:r>
+        <w:t>Könnyű kezelhetőség, automatizálhatóság.</w:t>
+      </w:r>
+    </w:p>
+    <w:p>
+      <w:pPr>
+        <w:pStyle w:val="Listaszerbekezds"/>
+        <w:numPr>
+          <w:ilvl w:val="1"/>
+          <w:numId w:val="1"/>
+        </w:numPr>
+      </w:pPr>
+      <w:r>
+        <w:t>Minimalizálja a problémák, tévedések lehetőségét.</w:t>
+      </w:r>
+    </w:p>
+    <w:p>
+      <w:pPr>
+        <w:spacing w:after="160" w:line="259" w:lineRule="auto"/>
+        <w:rPr>
+          <w:rFonts w:asciiTheme="majorHAnsi" w:eastAsiaTheme="majorEastAsia" w:hAnsiTheme="majorHAnsi" w:cstheme="majorBidi"/>
+          <w:color w:val="2F5496" w:themeColor="accent1" w:themeShade="BF"/>
+          <w:sz w:val="32"/>
+          <w:szCs w:val="32"/>
+        </w:rPr>
+      </w:pPr>
+      <w:r>
+        <w:br w:type="page"/>
+      </w:r>
+    </w:p>
+    <w:p>
+      <w:pPr>
+        <w:pStyle w:val="Cmsor1"/>
+      </w:pPr>
+      <w:r>
+        <w:lastRenderedPageBreak/>
+        <w:t>Identity Manager működési modellje „Role Based”</w:t>
+      </w:r>
+    </w:p>
+    <w:p>
+      <w:pPr>
+        <w:pStyle w:val="Listaszerbekezds"/>
+        <w:numPr>
+          <w:ilvl w:val="0"/>
+          <w:numId w:val="1"/>
+        </w:numPr>
+      </w:pPr>
+      <w:r>
+        <w:t>A felhasználó felelősségi körnek megfelelő szerepkörhöz rendelés.</w:t>
+      </w:r>
+    </w:p>
+    <w:p>
+      <w:pPr>
+        <w:pStyle w:val="Listaszerbekezds"/>
+        <w:numPr>
+          <w:ilvl w:val="0"/>
+          <w:numId w:val="1"/>
+        </w:numPr>
+      </w:pPr>
+      <w:r>
+        <w:t>A szerepkör tagjainak erőforráshoz rendelése.</w:t>
+      </w:r>
+    </w:p>
+    <w:p>
+      <w:pPr>
+        <w:pStyle w:val="Listaszerbekezds"/>
+        <w:numPr>
+          <w:ilvl w:val="0"/>
+          <w:numId w:val="1"/>
+        </w:numPr>
+      </w:pPr>
+      <w:proofErr w:type="spellStart"/>
+      <w:r>
+        <w:t>Provisioning</w:t>
+      </w:r>
+      <w:proofErr w:type="spellEnd"/>
+      <w:r>
+        <w:t xml:space="preserve"> Policy attribútumokat is meghatározhat.</w:t>
+      </w:r>
+    </w:p>
+    <w:p>
+      <w:pPr>
+        <w:pStyle w:val="Listaszerbekezds"/>
+        <w:numPr>
+          <w:ilvl w:val="1"/>
+          <w:numId w:val="1"/>
+        </w:numPr>
+      </w:pPr>
+      <w:r>
+        <w:t>Felhasználó lemezterület kvóta</w:t>
+      </w:r>
+    </w:p>
+    <w:p>
+      <w:pPr>
+        <w:pStyle w:val="Listaszerbekezds"/>
+        <w:numPr>
+          <w:ilvl w:val="1"/>
+          <w:numId w:val="1"/>
+        </w:numPr>
+      </w:pPr>
+      <w:r>
+        <w:t>Csoport-tagság</w:t>
+      </w:r>
+    </w:p>
+    <w:p>
+      <w:pPr>
+        <w:pStyle w:val="Cmsor1"/>
+      </w:pPr>
+      <w:r>
+        <w:t>Microsoft</w:t>
+      </w:r>
+    </w:p>
+    <w:p>
+      <w:pPr>
+        <w:pStyle w:val="Listaszerbekezds"/>
+        <w:numPr>
+          <w:ilvl w:val="0"/>
+          <w:numId w:val="1"/>
+        </w:numPr>
+      </w:pPr>
+      <w:proofErr w:type="spellStart"/>
+      <w:r>
+        <w:t>Active</w:t>
+      </w:r>
+      <w:proofErr w:type="spellEnd"/>
+      <w:r>
+        <w:t xml:space="preserve"> </w:t>
+      </w:r>
+      <w:proofErr w:type="spellStart"/>
+      <w:r>
+        <w:t>Directory</w:t>
+      </w:r>
+      <w:proofErr w:type="spellEnd"/>
+      <w:r>
+        <w:t xml:space="preserve"> és csoportházirendek.</w:t>
+      </w:r>
+    </w:p>
+    <w:p>
+      <w:pPr>
+        <w:pStyle w:val="Listaszerbekezds"/>
+        <w:numPr>
+          <w:ilvl w:val="0"/>
+          <w:numId w:val="1"/>
+        </w:numPr>
+      </w:pPr>
+      <w:r>
+        <w:t>Felhasználók központi menedzselése</w:t>
+      </w:r>
+    </w:p>
+    <w:p>
+      <w:pPr>
+        <w:pStyle w:val="Listaszerbekezds"/>
+        <w:numPr>
+          <w:ilvl w:val="1"/>
+          <w:numId w:val="1"/>
+        </w:numPr>
+      </w:pPr>
+      <w:r>
+        <w:t>Jelszó jogosultságok</w:t>
+      </w:r>
+    </w:p>
+    <w:p>
+      <w:pPr>
+        <w:pStyle w:val="Listaszerbekezds"/>
+        <w:numPr>
+          <w:ilvl w:val="1"/>
+          <w:numId w:val="1"/>
+        </w:numPr>
+      </w:pPr>
+      <w:r>
+        <w:t>Csoportok</w:t>
+      </w:r>
+    </w:p>
+    <w:p>
+      <w:pPr>
+        <w:pStyle w:val="Listaszerbekezds"/>
+        <w:numPr>
+          <w:ilvl w:val="1"/>
+          <w:numId w:val="1"/>
+        </w:numPr>
+      </w:pPr>
+      <w:r>
+        <w:t>Szervezetek</w:t>
+      </w:r>
+    </w:p>
+    <w:p>
+      <w:pPr>
+        <w:pStyle w:val="Listaszerbekezds"/>
+        <w:numPr>
+          <w:ilvl w:val="0"/>
+          <w:numId w:val="1"/>
+        </w:numPr>
+      </w:pPr>
+      <w:r>
+        <w:t>A csoportházirendekkel az AD csoportjaihoz rendelhetünk jogosultság-gyűjteményeket, amik az adott csoport tagjaira lesznek érvényesek.</w:t>
+      </w:r>
+    </w:p>
+    <w:p>
+      <w:pPr>
+        <w:pStyle w:val="Listaszerbekezds"/>
+        <w:numPr>
+          <w:ilvl w:val="1"/>
+          <w:numId w:val="1"/>
+        </w:numPr>
+      </w:pPr>
+      <w:r>
+        <w:t>Adott felhasználónál egy adott jogosultság felüldefiniálható.</w:t>
+      </w:r>
+    </w:p>
+    <w:p>
+      <w:pPr>
+        <w:rPr>
+          <w:lang w:val="hu-HU"/>
+        </w:rPr>
+      </w:pPr>
+    </w:p>
     <w:sectPr>
       <w:pgSz w:w="11906" w:h="16838"/>
       <w:pgMar w:top="1417" w:right="1417" w:bottom="1417" w:left="1417" w:header="708" w:footer="708" w:gutter="0"/>
@@ -51,6 +586,126 @@
     </w:sectPr>
   </w:body>
 </w:document>
+</file>
+
+<file path=word/numbering.xml><?xml version="1.0" encoding="utf-8"?>
+<w:numbering xmlns:wpc="http://schemas.microsoft.com/office/word/2010/wordprocessingCanvas" xmlns:cx="http://schemas.microsoft.com/office/drawing/2014/chartex" xmlns:cx1="http://schemas.microsoft.com/office/drawing/2015/9/8/chartex" xmlns:cx2="http://schemas.microsoft.com/office/drawing/2015/10/21/chartex" xmlns:cx3="http://schemas.microsoft.com/office/drawing/2016/5/9/chartex" xmlns:cx4="http://schemas.microsoft.com/office/drawing/2016/5/10/chartex" xmlns:cx5="http://schemas.microsoft.com/office/drawing/2016/5/11/chartex" xmlns:cx6="http://schemas.microsoft.com/office/drawing/2016/5/12/chartex" xmlns:cx7="http://schemas.microsoft.com/office/drawing/2016/5/13/chartex" xmlns:cx8="http://schemas.microsoft.com/office/drawing/2016/5/14/chartex" xmlns:mc="http://schemas.openxmlformats.org/markup-compatibility/2006" xmlns:aink="http://schemas.microsoft.com/office/drawing/2016/ink" xmlns:am3d="http://schemas.microsoft.com/office/drawing/2017/model3d" xmlns:o="urn:schemas-microsoft-com:office:office" xmlns:oel="http://schemas.microsoft.com/office/2019/extlst" xmlns:r="http://schemas.openxmlformats.org/officeDocument/2006/relationships" xmlns:m="http://schemas.openxmlformats.org/officeDocument/2006/math" xmlns:v="urn:schemas-microsoft-com:vml" xmlns:wp14="http://schemas.microsoft.com/office/word/2010/wordprocessingDrawing" xmlns:wp="http://schemas.openxmlformats.org/drawingml/2006/wordprocessingDrawing" xmlns:w10="urn:schemas-microsoft-com:office:word" xmlns:w="http://schemas.openxmlformats.org/wordprocessingml/2006/main" xmlns:w14="http://schemas.microsoft.com/office/word/2010/wordml" xmlns:w15="http://schemas.microsoft.com/office/word/2012/wordml" xmlns:w16cex="http://schemas.microsoft.com/office/word/2018/wordml/cex" xmlns:w16cid="http://schemas.microsoft.com/office/word/2016/wordml/cid" xmlns:w16="http://schemas.microsoft.com/office/word/2018/wordml" xmlns:w16sdtdh="http://schemas.microsoft.com/office/word/2020/wordml/sdtdatahash" xmlns:w16se="http://schemas.microsoft.com/office/word/2015/wordml/symex" xmlns:wpg="http://schemas.microsoft.com/office/word/2010/wordprocessingGroup" xmlns:wpi="http://schemas.microsoft.com/office/word/2010/wordprocessingInk" xmlns:wne="http://schemas.microsoft.com/office/word/2006/wordml" xmlns:wps="http://schemas.microsoft.com/office/word/2010/wordprocessingShape" mc:Ignorable="w14 w15 w16se w16cid w16 w16cex w16sdtdh wp14">
+  <w:abstractNum w:abstractNumId="0" w15:restartNumberingAfterBreak="0">
+    <w:nsid w:val="61CF05F3"/>
+    <w:multiLevelType w:val="hybridMultilevel"/>
+    <w:tmpl w:val="1382E946"/>
+    <w:lvl w:ilvl="0" w:tplc="CB6202E2">
+      <w:numFmt w:val="bullet"/>
+      <w:lvlText w:val="-"/>
+      <w:lvlJc w:val="left"/>
+      <w:pPr>
+        <w:ind w:left="720" w:hanging="360"/>
+      </w:pPr>
+      <w:rPr>
+        <w:rFonts w:ascii="Calibri" w:eastAsiaTheme="minorHAnsi" w:hAnsi="Calibri" w:cs="Calibri" w:hint="default"/>
+      </w:rPr>
+    </w:lvl>
+    <w:lvl w:ilvl="1" w:tplc="040E0003">
+      <w:start w:val="1"/>
+      <w:numFmt w:val="bullet"/>
+      <w:lvlText w:val="o"/>
+      <w:lvlJc w:val="left"/>
+      <w:pPr>
+        <w:ind w:left="1440" w:hanging="360"/>
+      </w:pPr>
+      <w:rPr>
+        <w:rFonts w:ascii="Courier New" w:hAnsi="Courier New" w:cs="Courier New" w:hint="default"/>
+      </w:rPr>
+    </w:lvl>
+    <w:lvl w:ilvl="2" w:tplc="040E0005" w:tentative="1">
+      <w:start w:val="1"/>
+      <w:numFmt w:val="bullet"/>
+      <w:lvlText w:val=""/>
+      <w:lvlJc w:val="left"/>
+      <w:pPr>
+        <w:ind w:left="2160" w:hanging="360"/>
+      </w:pPr>
+      <w:rPr>
+        <w:rFonts w:ascii="Wingdings" w:hAnsi="Wingdings" w:hint="default"/>
+      </w:rPr>
+    </w:lvl>
+    <w:lvl w:ilvl="3" w:tplc="040E0001" w:tentative="1">
+      <w:start w:val="1"/>
+      <w:numFmt w:val="bullet"/>
+      <w:lvlText w:val=""/>
+      <w:lvlJc w:val="left"/>
+      <w:pPr>
+        <w:ind w:left="2880" w:hanging="360"/>
+      </w:pPr>
+      <w:rPr>
+        <w:rFonts w:ascii="Symbol" w:hAnsi="Symbol" w:hint="default"/>
+      </w:rPr>
+    </w:lvl>
+    <w:lvl w:ilvl="4" w:tplc="040E0003" w:tentative="1">
+      <w:start w:val="1"/>
+      <w:numFmt w:val="bullet"/>
+      <w:lvlText w:val="o"/>
+      <w:lvlJc w:val="left"/>
+      <w:pPr>
+        <w:ind w:left="3600" w:hanging="360"/>
+      </w:pPr>
+      <w:rPr>
+        <w:rFonts w:ascii="Courier New" w:hAnsi="Courier New" w:cs="Courier New" w:hint="default"/>
+      </w:rPr>
+    </w:lvl>
+    <w:lvl w:ilvl="5" w:tplc="040E0005" w:tentative="1">
+      <w:start w:val="1"/>
+      <w:numFmt w:val="bullet"/>
+      <w:lvlText w:val=""/>
+      <w:lvlJc w:val="left"/>
+      <w:pPr>
+        <w:ind w:left="4320" w:hanging="360"/>
+      </w:pPr>
+      <w:rPr>
+        <w:rFonts w:ascii="Wingdings" w:hAnsi="Wingdings" w:hint="default"/>
+      </w:rPr>
+    </w:lvl>
+    <w:lvl w:ilvl="6" w:tplc="040E0001" w:tentative="1">
+      <w:start w:val="1"/>
+      <w:numFmt w:val="bullet"/>
+      <w:lvlText w:val=""/>
+      <w:lvlJc w:val="left"/>
+      <w:pPr>
+        <w:ind w:left="5040" w:hanging="360"/>
+      </w:pPr>
+      <w:rPr>
+        <w:rFonts w:ascii="Symbol" w:hAnsi="Symbol" w:hint="default"/>
+      </w:rPr>
+    </w:lvl>
+    <w:lvl w:ilvl="7" w:tplc="040E0003" w:tentative="1">
+      <w:start w:val="1"/>
+      <w:numFmt w:val="bullet"/>
+      <w:lvlText w:val="o"/>
+      <w:lvlJc w:val="left"/>
+      <w:pPr>
+        <w:ind w:left="5760" w:hanging="360"/>
+      </w:pPr>
+      <w:rPr>
+        <w:rFonts w:ascii="Courier New" w:hAnsi="Courier New" w:cs="Courier New" w:hint="default"/>
+      </w:rPr>
+    </w:lvl>
+    <w:lvl w:ilvl="8" w:tplc="040E0005" w:tentative="1">
+      <w:start w:val="1"/>
+      <w:numFmt w:val="bullet"/>
+      <w:lvlText w:val=""/>
+      <w:lvlJc w:val="left"/>
+      <w:pPr>
+        <w:ind w:left="6480" w:hanging="360"/>
+      </w:pPr>
+      <w:rPr>
+        <w:rFonts w:ascii="Wingdings" w:hAnsi="Wingdings" w:hint="default"/>
+      </w:rPr>
+    </w:lvl>
+  </w:abstractNum>
+  <w:num w:numId="1" w16cid:durableId="1439763559">
+    <w:abstractNumId w:val="0"/>
+  </w:num>
+</w:numbering>
 </file>
 
 <file path=word/styles.xml><?xml version="1.0" encoding="utf-8"?>
@@ -526,6 +1181,25 @@
       <w:lang w:val="en-US"/>
     </w:rPr>
   </w:style>
+  <w:style w:type="paragraph" w:styleId="Listaszerbekezds">
+    <w:name w:val="List Paragraph"/>
+    <w:basedOn w:val="Norml"/>
+    <w:uiPriority w:val="34"/>
+    <w:qFormat/>
+    <w:rsid w:val="00856810"/>
+    <w:pPr>
+      <w:spacing w:after="160" w:line="259" w:lineRule="auto"/>
+      <w:ind w:left="720"/>
+      <w:contextualSpacing/>
+    </w:pPr>
+    <w:rPr>
+      <w:rFonts w:asciiTheme="minorHAnsi" w:eastAsiaTheme="minorHAnsi" w:hAnsiTheme="minorHAnsi" w:cstheme="minorBidi"/>
+      <w:noProof w:val="0"/>
+      <w:sz w:val="22"/>
+      <w:szCs w:val="22"/>
+      <w:lang w:val="hu-HU"/>
+    </w:rPr>
+  </w:style>
 </w:styles>
 </file>
 

</xml_diff>